<commit_message>
Adição de dados nas anotações 08
</commit_message>
<xml_diff>
--- a/Curso de GIT e GITHUB/Minhas Anotações/08 - Versionamento de Projetos Antigos.docx
+++ b/Curso de GIT e GITHUB/Minhas Anotações/08 - Versionamento de Projetos Antigos.docx
@@ -137,6 +137,26 @@
         <w:t>Commit</w:t>
       </w:r>
     </w:p>
+    <w:p>
+      <w:pPr>
+        <w:pBdr>
+          <w:bottom w:val="single" w:sz="6" w:space="1" w:color="auto"/>
+        </w:pBdr>
+      </w:pPr>
+    </w:p>
+    <w:p>
+      <w:r>
+        <w:t>Vamos entrar em um novo repositório de alguém que deseja e clonar esse projeto.</w:t>
+      </w:r>
+    </w:p>
+    <w:p/>
+    <w:p>
+      <w:r>
+        <w:t>Para que os projetos de outra pessoa possam ser criados como repositório no GitHub você precisará fazer um ‘Fork’.</w:t>
+      </w:r>
+    </w:p>
+    <w:p/>
+    <w:p/>
     <w:sectPr>
       <w:pgSz w:w="11906" w:h="16838"/>
       <w:pgMar w:top="1417" w:right="1701" w:bottom="1417" w:left="1701" w:header="708" w:footer="708" w:gutter="0"/>
@@ -364,6 +384,7 @@
     <w:lsdException w:name="HTML Sample" w:semiHidden="1" w:unhideWhenUsed="1"/>
     <w:lsdException w:name="HTML Typewriter" w:semiHidden="1" w:unhideWhenUsed="1"/>
     <w:lsdException w:name="HTML Variable" w:semiHidden="1" w:unhideWhenUsed="1"/>
+    <w:lsdException w:name="Normal Table" w:semiHidden="1" w:unhideWhenUsed="1"/>
     <w:lsdException w:name="annotation subject" w:semiHidden="1" w:unhideWhenUsed="1"/>
     <w:lsdException w:name="No List" w:semiHidden="1" w:unhideWhenUsed="1"/>
     <w:lsdException w:name="Outline List 1" w:semiHidden="1" w:unhideWhenUsed="1"/>
@@ -410,8 +431,10 @@
     <w:lsdException w:name="Table Subtle 2" w:semiHidden="1" w:unhideWhenUsed="1"/>
     <w:lsdException w:name="Table Web 1" w:semiHidden="1" w:unhideWhenUsed="1"/>
     <w:lsdException w:name="Table Web 2" w:semiHidden="1" w:unhideWhenUsed="1"/>
+    <w:lsdException w:name="Table Web 3" w:semiHidden="1" w:unhideWhenUsed="1"/>
     <w:lsdException w:name="Balloon Text" w:semiHidden="1" w:unhideWhenUsed="1"/>
     <w:lsdException w:name="Table Grid" w:uiPriority="39"/>
+    <w:lsdException w:name="Table Theme" w:semiHidden="1" w:unhideWhenUsed="1"/>
     <w:lsdException w:name="Placeholder Text" w:semiHidden="1"/>
     <w:lsdException w:name="No Spacing" w:uiPriority="1" w:qFormat="1"/>
     <w:lsdException w:name="Light Shading" w:uiPriority="60"/>

</xml_diff>